<commit_message>
update the problem of current algorithm
</commit_message>
<xml_diff>
--- a/Problem of Current Algorithm.docx
+++ b/Problem of Current Algorithm.docx
@@ -920,16 +920,7 @@
           <w:rFonts w:ascii="Courier New" w:hAnsi="Courier New" w:cs="Courier New"/>
           <w:lang w:val="en-US"/>
         </w:rPr>
-        <w:t>The necessity for dimensional reduction is mainly for many large-scale information processin</w:t>
-      </w:r>
-      <w:bookmarkStart w:id="0" w:name="_GoBack"/>
-      <w:bookmarkEnd w:id="0"/>
-      <w:r>
-        <w:rPr>
-          <w:rFonts w:ascii="Courier New" w:hAnsi="Courier New" w:cs="Courier New"/>
-          <w:lang w:val="en-US"/>
-        </w:rPr>
-        <w:t xml:space="preserve">g problems. Due to World Wide Web growth, many </w:t>
+        <w:t xml:space="preserve">The necessity for dimensional reduction is mainly for many large-scale information processing problems. Due to World Wide Web growth, many </w:t>
       </w:r>
     </w:p>
     <w:p>
@@ -2115,6 +2106,1477 @@
         </w:rPr>
         <w:t>the neural network stuff</w:t>
       </w:r>
+    </w:p>
+    <w:p>
+      <w:pPr>
+        <w:rPr>
+          <w:rFonts w:ascii="Courier New" w:hAnsi="Courier New" w:cs="Courier New"/>
+          <w:lang w:val="en-US"/>
+        </w:rPr>
+      </w:pPr>
+    </w:p>
+    <w:p>
+      <w:pPr>
+        <w:rPr>
+          <w:rFonts w:ascii="Courier New" w:hAnsi="Courier New" w:cs="Courier New"/>
+          <w:lang w:val="en-US"/>
+        </w:rPr>
+      </w:pPr>
+    </w:p>
+    <w:p>
+      <w:pPr>
+        <w:rPr>
+          <w:rFonts w:ascii="Courier New" w:hAnsi="Courier New" w:cs="Courier New"/>
+          <w:lang w:val="en-US"/>
+        </w:rPr>
+      </w:pPr>
+    </w:p>
+    <w:p>
+      <w:pPr>
+        <w:rPr>
+          <w:rFonts w:ascii="Courier New" w:hAnsi="Courier New" w:cs="Courier New"/>
+          <w:lang w:val="en-US"/>
+        </w:rPr>
+      </w:pPr>
+    </w:p>
+    <w:p>
+      <w:pPr>
+        <w:rPr>
+          <w:rFonts w:ascii="Courier New" w:hAnsi="Courier New" w:cs="Courier New"/>
+          <w:lang w:val="en-US"/>
+        </w:rPr>
+      </w:pPr>
+    </w:p>
+    <w:p>
+      <w:pPr>
+        <w:rPr>
+          <w:rFonts w:ascii="Courier New" w:hAnsi="Courier New" w:cs="Courier New"/>
+          <w:lang w:val="en-US"/>
+        </w:rPr>
+      </w:pPr>
+    </w:p>
+    <w:p>
+      <w:pPr>
+        <w:rPr>
+          <w:rFonts w:ascii="Courier New" w:hAnsi="Courier New" w:cs="Courier New"/>
+          <w:lang w:val="en-US"/>
+        </w:rPr>
+      </w:pPr>
+    </w:p>
+    <w:p>
+      <w:pPr>
+        <w:jc w:val="center"/>
+        <w:rPr>
+          <w:rFonts w:ascii="Courier New" w:hAnsi="Courier New" w:cs="Courier New"/>
+          <w:b/>
+          <w:sz w:val="28"/>
+          <w:szCs w:val="28"/>
+          <w:lang w:val="en-US"/>
+        </w:rPr>
+      </w:pPr>
+      <w:r>
+        <w:rPr>
+          <w:rFonts w:ascii="Courier New" w:hAnsi="Courier New" w:cs="Courier New"/>
+          <w:b/>
+          <w:sz w:val="28"/>
+          <w:szCs w:val="28"/>
+          <w:lang w:val="en-US"/>
+        </w:rPr>
+        <w:lastRenderedPageBreak/>
+        <w:t>A Framework for Projected Clustering of High Dimensional Data Streams</w:t>
+      </w:r>
+    </w:p>
+    <w:p>
+      <w:pPr>
+        <w:rPr>
+          <w:rFonts w:ascii="Courier New" w:hAnsi="Courier New" w:cs="Courier New"/>
+          <w:b/>
+          <w:sz w:val="28"/>
+          <w:szCs w:val="28"/>
+          <w:lang w:val="en-US"/>
+        </w:rPr>
+      </w:pPr>
+    </w:p>
+    <w:p>
+      <w:pPr>
+        <w:rPr>
+          <w:rFonts w:ascii="Courier New" w:hAnsi="Courier New" w:cs="Courier New"/>
+          <w:color w:val="0070C0"/>
+          <w:lang w:val="en-US"/>
+        </w:rPr>
+      </w:pPr>
+      <w:r>
+        <w:rPr>
+          <w:rFonts w:ascii="Courier New" w:hAnsi="Courier New" w:cs="Courier New"/>
+          <w:color w:val="0070C0"/>
+          <w:lang w:val="en-US"/>
+        </w:rPr>
+        <w:t>Introduction</w:t>
+      </w:r>
+      <w:r>
+        <w:rPr>
+          <w:rFonts w:ascii="Courier New" w:hAnsi="Courier New" w:cs="Courier New"/>
+          <w:color w:val="0070C0"/>
+          <w:lang w:val="en-US"/>
+        </w:rPr>
+        <w:t>:</w:t>
+      </w:r>
+    </w:p>
+    <w:p>
+      <w:pPr>
+        <w:rPr>
+          <w:rFonts w:ascii="Courier New" w:hAnsi="Courier New" w:cs="Courier New"/>
+          <w:color w:val="0070C0"/>
+          <w:lang w:val="en-US"/>
+        </w:rPr>
+      </w:pPr>
+      <w:r>
+        <w:rPr>
+          <w:rFonts w:ascii="Courier New" w:hAnsi="Courier New" w:cs="Courier New"/>
+          <w:color w:val="0070C0"/>
+          <w:lang w:val="en-US"/>
+        </w:rPr>
+        <w:tab/>
+      </w:r>
+    </w:p>
+    <w:p>
+      <w:pPr>
+        <w:ind w:firstLine="708"/>
+        <w:rPr>
+          <w:rFonts w:ascii="Courier New" w:hAnsi="Courier New" w:cs="Courier New"/>
+          <w:lang w:val="en-US"/>
+        </w:rPr>
+      </w:pPr>
+      <w:r>
+        <w:rPr>
+          <w:rFonts w:ascii="Courier New" w:hAnsi="Courier New" w:cs="Courier New"/>
+          <w:lang w:val="en-US"/>
+        </w:rPr>
+        <w:t>Data Stream problem has been studies extensively in recent years because of the great ease in collection of stream data. The characteristic of streaming data force to use algorithms one pass over the data. Now a days, many single-scan streaming analysis methods have been proposed but hence stream data is high dimensional in nature it is always difficult to generalize data streams.</w:t>
+      </w:r>
+    </w:p>
+    <w:p>
+      <w:pPr>
+        <w:ind w:firstLine="708"/>
+        <w:rPr>
+          <w:rFonts w:ascii="Courier New" w:hAnsi="Courier New" w:cs="Courier New"/>
+          <w:lang w:val="en-US"/>
+        </w:rPr>
+      </w:pPr>
+    </w:p>
+    <w:p>
+      <w:pPr>
+        <w:ind w:firstLine="708"/>
+        <w:rPr>
+          <w:rFonts w:ascii="Courier New" w:hAnsi="Courier New" w:cs="Courier New"/>
+          <w:lang w:val="en-US"/>
+        </w:rPr>
+      </w:pPr>
+      <w:r>
+        <w:rPr>
+          <w:rFonts w:ascii="Courier New" w:hAnsi="Courier New" w:cs="Courier New"/>
+          <w:lang w:val="en-US"/>
+        </w:rPr>
+        <w:t>The problem of data streams has gained importance in recent years because of hardware technology advancement. These advances have made it easy to store and record numerous transactions and activities in everyday life in an automated way.</w:t>
+      </w:r>
+    </w:p>
+    <w:p>
+      <w:pPr>
+        <w:ind w:firstLine="708"/>
+        <w:rPr>
+          <w:rFonts w:ascii="Courier New" w:hAnsi="Courier New" w:cs="Courier New"/>
+          <w:lang w:val="en-US"/>
+        </w:rPr>
+      </w:pPr>
+    </w:p>
+    <w:p>
+      <w:pPr>
+        <w:ind w:firstLine="708"/>
+        <w:rPr>
+          <w:rFonts w:ascii="Courier New" w:hAnsi="Courier New" w:cs="Courier New"/>
+          <w:lang w:val="en-US"/>
+        </w:rPr>
+      </w:pPr>
+    </w:p>
+    <w:p>
+      <w:pPr>
+        <w:jc w:val="center"/>
+        <w:rPr>
+          <w:rFonts w:ascii="Courier New" w:hAnsi="Courier New" w:cs="Courier New"/>
+          <w:b/>
+          <w:sz w:val="28"/>
+          <w:szCs w:val="28"/>
+          <w:lang w:val="en-US"/>
+        </w:rPr>
+      </w:pPr>
+      <w:r>
+        <w:rPr>
+          <w:rFonts w:ascii="Courier New" w:hAnsi="Courier New" w:cs="Courier New"/>
+          <w:b/>
+          <w:sz w:val="28"/>
+          <w:szCs w:val="28"/>
+          <w:lang w:val="en-US"/>
+        </w:rPr>
+        <w:t>An Integrated algorithm of incremental and robust PCA</w:t>
+      </w:r>
+    </w:p>
+    <w:p>
+      <w:pPr>
+        <w:jc w:val="center"/>
+        <w:rPr>
+          <w:rFonts w:ascii="Courier New" w:hAnsi="Courier New" w:cs="Courier New"/>
+          <w:b/>
+          <w:sz w:val="28"/>
+          <w:szCs w:val="28"/>
+          <w:lang w:val="en-US"/>
+        </w:rPr>
+      </w:pPr>
+    </w:p>
+    <w:p>
+      <w:pPr>
+        <w:rPr>
+          <w:rFonts w:ascii="Courier New" w:hAnsi="Courier New" w:cs="Courier New"/>
+          <w:lang w:val="en-US"/>
+        </w:rPr>
+      </w:pPr>
+      <w:r>
+        <w:rPr>
+          <w:rFonts w:ascii="Courier New" w:hAnsi="Courier New" w:cs="Courier New"/>
+          <w:lang w:val="en-US"/>
+        </w:rPr>
+        <w:tab/>
+        <w:t xml:space="preserve">Principle Component Analysis efficiently represent high dimensional </w:t>
+      </w:r>
+      <w:r>
+        <w:rPr>
+          <w:rFonts w:ascii="Courier New" w:hAnsi="Courier New" w:cs="Courier New"/>
+          <w:lang w:val="en-US"/>
+        </w:rPr>
+        <w:t>vector with a small number of orthogonal basis vectors. The conventional methods of PCA always perform in batch mode which is computationally expensive when dealing with large scale problems. To address this there are many new algorithms developed which are generally similar in accuracy and speed while the difference are mainly on how to approximate covariance matrix. Traditional PCA is always susceptible to outlying measurements that is vulnerable to “outliers”.</w:t>
+      </w:r>
+    </w:p>
+    <w:p>
+      <w:pPr>
+        <w:rPr>
+          <w:rFonts w:ascii="Courier New" w:hAnsi="Courier New" w:cs="Courier New"/>
+          <w:lang w:val="en-US"/>
+        </w:rPr>
+      </w:pPr>
+    </w:p>
+    <w:p>
+      <w:pPr>
+        <w:jc w:val="center"/>
+        <w:rPr>
+          <w:rFonts w:ascii="Courier New" w:hAnsi="Courier New" w:cs="Courier New"/>
+          <w:b/>
+          <w:sz w:val="28"/>
+          <w:szCs w:val="28"/>
+          <w:lang w:val="en-US"/>
+        </w:rPr>
+      </w:pPr>
+      <w:r>
+        <w:rPr>
+          <w:rFonts w:ascii="Courier New" w:hAnsi="Courier New" w:cs="Courier New"/>
+          <w:b/>
+          <w:sz w:val="28"/>
+          <w:szCs w:val="28"/>
+          <w:lang w:val="en-US"/>
+        </w:rPr>
+        <w:t xml:space="preserve">Candid Covariance-Free Incremental Principal Component Analysis </w:t>
+      </w:r>
+    </w:p>
+    <w:p>
+      <w:pPr>
+        <w:jc w:val="center"/>
+        <w:rPr>
+          <w:rFonts w:ascii="Courier New" w:hAnsi="Courier New" w:cs="Courier New"/>
+          <w:b/>
+          <w:sz w:val="28"/>
+          <w:szCs w:val="28"/>
+          <w:lang w:val="en-US"/>
+        </w:rPr>
+      </w:pPr>
+    </w:p>
+    <w:p>
+      <w:pPr>
+        <w:rPr>
+          <w:rFonts w:ascii="Courier New" w:hAnsi="Courier New" w:cs="Courier New"/>
+          <w:color w:val="0070C0"/>
+          <w:lang w:val="en-US"/>
+        </w:rPr>
+      </w:pPr>
+      <w:r>
+        <w:rPr>
+          <w:rFonts w:ascii="Courier New" w:hAnsi="Courier New" w:cs="Courier New"/>
+          <w:color w:val="0070C0"/>
+          <w:lang w:val="en-US"/>
+        </w:rPr>
+        <w:t>Uniqueness of the paper:</w:t>
+      </w:r>
+    </w:p>
+    <w:p>
+      <w:pPr>
+        <w:rPr>
+          <w:rFonts w:ascii="Courier New" w:hAnsi="Courier New" w:cs="Courier New"/>
+          <w:color w:val="0070C0"/>
+          <w:lang w:val="en-US"/>
+        </w:rPr>
+      </w:pPr>
+    </w:p>
+    <w:p>
+      <w:pPr>
+        <w:rPr>
+          <w:rFonts w:ascii="Courier New" w:hAnsi="Courier New" w:cs="Courier New"/>
+          <w:lang w:val="en-US"/>
+        </w:rPr>
+      </w:pPr>
+      <w:r>
+        <w:rPr>
+          <w:rFonts w:ascii="Courier New" w:hAnsi="Courier New" w:cs="Courier New"/>
+          <w:color w:val="0070C0"/>
+          <w:lang w:val="en-US"/>
+        </w:rPr>
+        <w:tab/>
+      </w:r>
+      <w:r>
+        <w:rPr>
+          <w:rFonts w:ascii="Courier New" w:hAnsi="Courier New" w:cs="Courier New"/>
+          <w:lang w:val="en-US"/>
+        </w:rPr>
+        <w:t>The candid covariance-free incremental principal component (CCIPCA) used to compute the principal component of samples incrementally without estimating the covariance matrix. To achieve this, it keeps the scale of observations and computes the mean of observations incrementall</w:t>
+      </w:r>
+      <w:r>
+        <w:rPr>
+          <w:rFonts w:ascii="Courier New" w:hAnsi="Courier New" w:cs="Courier New"/>
+          <w:lang w:val="en-US"/>
+        </w:rPr>
+        <w:t>y which is an efficient estimate for some well-known distribution for example Gaussian distribution.</w:t>
+      </w:r>
+      <w:r>
+        <w:rPr>
+          <w:rFonts w:ascii="Courier New" w:hAnsi="Courier New" w:cs="Courier New"/>
+          <w:lang w:val="en-US"/>
+        </w:rPr>
+        <w:t xml:space="preserve"> </w:t>
+      </w:r>
+      <w:r>
+        <w:rPr>
+          <w:rFonts w:ascii="Courier New" w:hAnsi="Courier New" w:cs="Courier New"/>
+          <w:lang w:val="en-US"/>
+        </w:rPr>
+        <w:t>This algo</w:t>
+      </w:r>
+      <w:r>
+        <w:rPr>
+          <w:rFonts w:ascii="Courier New" w:hAnsi="Courier New" w:cs="Courier New"/>
+          <w:lang w:val="en-US"/>
+        </w:rPr>
+        <w:t xml:space="preserve">rithm is developed based on a well-known statistical concept called efficient estimate. </w:t>
+      </w:r>
+      <w:r>
+        <w:rPr>
+          <w:rFonts w:ascii="Courier New" w:hAnsi="Courier New" w:cs="Courier New"/>
+          <w:lang w:val="en-US"/>
+        </w:rPr>
+        <w:t>The method is for real-time applications and thus it does not allow iterations.</w:t>
+      </w:r>
+      <w:r>
+        <w:rPr>
+          <w:rFonts w:ascii="Courier New" w:hAnsi="Courier New" w:cs="Courier New"/>
+          <w:lang w:val="en-US"/>
+        </w:rPr>
+        <w:t xml:space="preserve"> To retain the old and new data they used amnesic average technique instead of fixed learning rate.</w:t>
+      </w:r>
+    </w:p>
+    <w:p>
+      <w:pPr>
+        <w:rPr>
+          <w:rFonts w:ascii="Courier New" w:hAnsi="Courier New" w:cs="Courier New"/>
+          <w:lang w:val="en-US"/>
+        </w:rPr>
+      </w:pPr>
+    </w:p>
+    <w:p>
+      <w:pPr>
+        <w:rPr>
+          <w:rFonts w:ascii="Courier New" w:hAnsi="Courier New" w:cs="Courier New"/>
+          <w:color w:val="0070C0"/>
+          <w:lang w:val="en-US"/>
+        </w:rPr>
+      </w:pPr>
+      <w:r>
+        <w:rPr>
+          <w:rFonts w:ascii="Courier New" w:hAnsi="Courier New" w:cs="Courier New"/>
+          <w:color w:val="0070C0"/>
+          <w:lang w:val="en-US"/>
+        </w:rPr>
+        <w:t>Problem of Batch Method:</w:t>
+      </w:r>
+    </w:p>
+    <w:p>
+      <w:pPr>
+        <w:rPr>
+          <w:rFonts w:ascii="Courier New" w:hAnsi="Courier New" w:cs="Courier New"/>
+          <w:color w:val="0070C0"/>
+          <w:lang w:val="en-US"/>
+        </w:rPr>
+      </w:pPr>
+    </w:p>
+    <w:p>
+      <w:pPr>
+        <w:rPr>
+          <w:rFonts w:ascii="Courier New" w:hAnsi="Courier New" w:cs="Courier New"/>
+          <w:lang w:val="en-US"/>
+        </w:rPr>
+      </w:pPr>
+      <w:r>
+        <w:rPr>
+          <w:rFonts w:ascii="Courier New" w:hAnsi="Courier New" w:cs="Courier New"/>
+          <w:color w:val="0070C0"/>
+          <w:lang w:val="en-US"/>
+        </w:rPr>
+        <w:tab/>
+      </w:r>
+      <w:r>
+        <w:rPr>
+          <w:rFonts w:ascii="Courier New" w:hAnsi="Courier New" w:cs="Courier New"/>
+          <w:lang w:val="en-US"/>
+        </w:rPr>
+        <w:t xml:space="preserve">The batch method no longer satisfies the incrementally derive from any kind of streaming data source. Online Development of streaming data requires the system performs when there is new data. Furthermore, if the dimension is high the computation and storage complexity grow dynamically and dramatically. For example a moderate gray image has 64 rows and 88 columns which results in a d-dimensional vector with d=5632 which means we need a covariance matrix of size d*(d+1)/2 elements which amounts to 15,862,828 entries. </w:t>
+      </w:r>
+    </w:p>
+    <w:p>
+      <w:pPr>
+        <w:rPr>
+          <w:rFonts w:ascii="Courier New" w:hAnsi="Courier New" w:cs="Courier New"/>
+          <w:lang w:val="en-US"/>
+        </w:rPr>
+      </w:pPr>
+    </w:p>
+    <w:p>
+      <w:pPr>
+        <w:rPr>
+          <w:rFonts w:ascii="Courier New" w:hAnsi="Courier New" w:cs="Courier New"/>
+          <w:color w:val="0070C0"/>
+          <w:lang w:val="en-US"/>
+        </w:rPr>
+      </w:pPr>
+      <w:r>
+        <w:rPr>
+          <w:rFonts w:ascii="Courier New" w:hAnsi="Courier New" w:cs="Courier New"/>
+          <w:color w:val="0070C0"/>
+          <w:lang w:val="en-US"/>
+        </w:rPr>
+        <w:t>Solution of the problem:</w:t>
+      </w:r>
+    </w:p>
+    <w:p>
+      <w:pPr>
+        <w:ind w:firstLine="708"/>
+        <w:rPr>
+          <w:rFonts w:ascii="Courier New" w:hAnsi="Courier New" w:cs="Courier New"/>
+          <w:lang w:val="en-US"/>
+        </w:rPr>
+      </w:pPr>
+      <w:r>
+        <w:rPr>
+          <w:rFonts w:ascii="Courier New" w:hAnsi="Courier New" w:cs="Courier New"/>
+          <w:lang w:val="en-US"/>
+        </w:rPr>
+        <w:t xml:space="preserve">Thus it is now necessary to have an incremental </w:t>
+      </w:r>
+      <w:r>
+        <w:rPr>
+          <w:rFonts w:ascii="Courier New" w:hAnsi="Courier New" w:cs="Courier New"/>
+          <w:lang w:val="en-US"/>
+        </w:rPr>
+        <w:t xml:space="preserve">method to compute principal components for observations arriving sequentially. Here the </w:t>
+      </w:r>
+      <w:r>
+        <w:rPr>
+          <w:rFonts w:ascii="Courier New" w:hAnsi="Courier New" w:cs="Courier New"/>
+          <w:lang w:val="en-US"/>
+        </w:rPr>
+        <w:lastRenderedPageBreak/>
+        <w:t>principal component are updated based on the each observation vector. It is not necessary to have a covariance matrix.</w:t>
+      </w:r>
+    </w:p>
+    <w:p>
+      <w:pPr>
+        <w:rPr>
+          <w:rFonts w:ascii="Courier New" w:hAnsi="Courier New" w:cs="Courier New"/>
+          <w:lang w:val="en-US"/>
+        </w:rPr>
+      </w:pPr>
+    </w:p>
+    <w:p>
+      <w:pPr>
+        <w:rPr>
+          <w:rFonts w:ascii="Courier New" w:hAnsi="Courier New" w:cs="Courier New"/>
+          <w:lang w:val="en-US"/>
+        </w:rPr>
+      </w:pPr>
+      <w:r>
+        <w:rPr>
+          <w:rFonts w:ascii="Courier New" w:hAnsi="Courier New" w:cs="Courier New"/>
+          <w:lang w:val="en-US"/>
+        </w:rPr>
+        <w:tab/>
+        <w:t xml:space="preserve">Several IPCA techniques have been proposed to compute principal components without the covariance matrix [see the references] but they run into convergence problems when facing high dimensional vectors. </w:t>
+      </w:r>
+    </w:p>
+    <w:p>
+      <w:pPr>
+        <w:rPr>
+          <w:rFonts w:ascii="Courier New" w:hAnsi="Courier New" w:cs="Courier New"/>
+          <w:lang w:val="en-US"/>
+        </w:rPr>
+      </w:pPr>
+    </w:p>
+    <w:p>
+      <w:pPr>
+        <w:rPr>
+          <w:rFonts w:ascii="Courier New" w:hAnsi="Courier New" w:cs="Courier New"/>
+          <w:b/>
+          <w:lang w:val="en-US"/>
+        </w:rPr>
+      </w:pPr>
+      <w:r>
+        <w:rPr>
+          <w:rFonts w:ascii="Courier New" w:hAnsi="Courier New" w:cs="Courier New"/>
+          <w:b/>
+          <w:lang w:val="en-US"/>
+        </w:rPr>
+        <w:t>Reference</w:t>
+      </w:r>
+      <w:r>
+        <w:rPr>
+          <w:rFonts w:ascii="Courier New" w:hAnsi="Courier New" w:cs="Courier New"/>
+          <w:b/>
+          <w:lang w:val="en-US"/>
+        </w:rPr>
+        <w:t xml:space="preserve"> by the paper</w:t>
+      </w:r>
+      <w:r>
+        <w:rPr>
+          <w:rFonts w:ascii="Courier New" w:hAnsi="Courier New" w:cs="Courier New"/>
+          <w:b/>
+          <w:lang w:val="en-US"/>
+        </w:rPr>
+        <w:t>:</w:t>
+      </w:r>
+    </w:p>
+    <w:p>
+      <w:pPr>
+        <w:rPr>
+          <w:rFonts w:ascii="Courier New" w:hAnsi="Courier New" w:cs="Courier New"/>
+          <w:b/>
+          <w:lang w:val="en-US"/>
+        </w:rPr>
+      </w:pPr>
+    </w:p>
+    <w:p>
+      <w:pPr>
+        <w:rPr>
+          <w:rFonts w:ascii="Courier New" w:hAnsi="Courier New" w:cs="Courier New"/>
+          <w:lang w:val="en-US"/>
+        </w:rPr>
+      </w:pPr>
+      <w:r>
+        <w:rPr>
+          <w:rFonts w:ascii="Courier New" w:hAnsi="Courier New" w:cs="Courier New"/>
+          <w:b/>
+          <w:lang w:val="en-US"/>
+        </w:rPr>
+        <w:t>1</w:t>
+      </w:r>
+      <w:r>
+        <w:rPr>
+          <w:rFonts w:ascii="Courier New" w:hAnsi="Courier New" w:cs="Courier New"/>
+          <w:lang w:val="en-US"/>
+        </w:rPr>
+        <w:t>.</w:t>
+      </w:r>
+      <w:r>
+        <w:rPr>
+          <w:lang w:val="en-US"/>
+        </w:rPr>
+        <w:t xml:space="preserve"> </w:t>
+      </w:r>
+      <w:r>
+        <w:rPr>
+          <w:rFonts w:ascii="Courier New" w:hAnsi="Courier New" w:cs="Courier New"/>
+          <w:lang w:val="en-US"/>
+        </w:rPr>
+        <w:t xml:space="preserve">E. </w:t>
+      </w:r>
+      <w:proofErr w:type="spellStart"/>
+      <w:r>
+        <w:rPr>
+          <w:rFonts w:ascii="Courier New" w:hAnsi="Courier New" w:cs="Courier New"/>
+          <w:lang w:val="en-US"/>
+        </w:rPr>
+        <w:t>Oja</w:t>
+      </w:r>
+      <w:proofErr w:type="spellEnd"/>
+      <w:r>
+        <w:rPr>
+          <w:rFonts w:ascii="Courier New" w:hAnsi="Courier New" w:cs="Courier New"/>
+          <w:lang w:val="en-US"/>
+        </w:rPr>
+        <w:t>, Subspace Methods of Pattern Recognit</w:t>
+      </w:r>
+      <w:r>
+        <w:rPr>
+          <w:rFonts w:ascii="Courier New" w:hAnsi="Courier New" w:cs="Courier New"/>
+          <w:lang w:val="en-US"/>
+        </w:rPr>
+        <w:t xml:space="preserve">ion. </w:t>
+      </w:r>
+      <w:proofErr w:type="spellStart"/>
+      <w:r>
+        <w:rPr>
+          <w:rFonts w:ascii="Courier New" w:hAnsi="Courier New" w:cs="Courier New"/>
+          <w:lang w:val="en-US"/>
+        </w:rPr>
+        <w:t>Letchworth</w:t>
+      </w:r>
+      <w:proofErr w:type="spellEnd"/>
+      <w:r>
+        <w:rPr>
+          <w:rFonts w:ascii="Courier New" w:hAnsi="Courier New" w:cs="Courier New"/>
+          <w:lang w:val="en-US"/>
+        </w:rPr>
+        <w:t xml:space="preserve">, U.K.: Research </w:t>
+      </w:r>
+      <w:r>
+        <w:rPr>
+          <w:rFonts w:ascii="Courier New" w:hAnsi="Courier New" w:cs="Courier New"/>
+          <w:lang w:val="en-US"/>
+        </w:rPr>
+        <w:t>Studies Press, 1983.</w:t>
+      </w:r>
+    </w:p>
+    <w:p>
+      <w:pPr>
+        <w:rPr>
+          <w:rFonts w:ascii="Courier New" w:hAnsi="Courier New" w:cs="Courier New"/>
+          <w:lang w:val="en-US"/>
+        </w:rPr>
+      </w:pPr>
+      <w:r>
+        <w:rPr>
+          <w:rFonts w:ascii="Courier New" w:hAnsi="Courier New" w:cs="Courier New"/>
+          <w:b/>
+          <w:lang w:val="en-US"/>
+        </w:rPr>
+        <w:t>2.</w:t>
+      </w:r>
+      <w:r>
+        <w:rPr>
+          <w:lang w:val="en-US"/>
+        </w:rPr>
+        <w:t xml:space="preserve"> </w:t>
+      </w:r>
+      <w:r>
+        <w:rPr>
+          <w:rFonts w:ascii="Courier New" w:hAnsi="Courier New" w:cs="Courier New"/>
+          <w:lang w:val="en-US"/>
+        </w:rPr>
+        <w:t xml:space="preserve">E. </w:t>
+      </w:r>
+      <w:proofErr w:type="spellStart"/>
+      <w:r>
+        <w:rPr>
+          <w:rFonts w:ascii="Courier New" w:hAnsi="Courier New" w:cs="Courier New"/>
+          <w:lang w:val="en-US"/>
+        </w:rPr>
+        <w:t>Oja</w:t>
+      </w:r>
+      <w:proofErr w:type="spellEnd"/>
+      <w:r>
+        <w:rPr>
+          <w:rFonts w:ascii="Courier New" w:hAnsi="Courier New" w:cs="Courier New"/>
+          <w:lang w:val="en-US"/>
+        </w:rPr>
+        <w:t xml:space="preserve"> and J. </w:t>
+      </w:r>
+      <w:proofErr w:type="spellStart"/>
+      <w:r>
+        <w:rPr>
+          <w:rFonts w:ascii="Courier New" w:hAnsi="Courier New" w:cs="Courier New"/>
+          <w:lang w:val="en-US"/>
+        </w:rPr>
+        <w:t>Karhunen</w:t>
+      </w:r>
+      <w:proofErr w:type="spellEnd"/>
+      <w:r>
+        <w:rPr>
+          <w:rFonts w:ascii="Courier New" w:hAnsi="Courier New" w:cs="Courier New"/>
+          <w:lang w:val="en-US"/>
+        </w:rPr>
+        <w:t>, “On Stochastic Approximation of the Eigenvectors</w:t>
+      </w:r>
+    </w:p>
+    <w:p>
+      <w:pPr>
+        <w:rPr>
+          <w:rFonts w:ascii="Courier New" w:hAnsi="Courier New" w:cs="Courier New"/>
+          <w:lang w:val="en-US"/>
+        </w:rPr>
+      </w:pPr>
+      <w:proofErr w:type="gramStart"/>
+      <w:r>
+        <w:rPr>
+          <w:rFonts w:ascii="Courier New" w:hAnsi="Courier New" w:cs="Courier New"/>
+          <w:lang w:val="en-US"/>
+        </w:rPr>
+        <w:t>and</w:t>
+      </w:r>
+      <w:proofErr w:type="gramEnd"/>
+      <w:r>
+        <w:rPr>
+          <w:rFonts w:ascii="Courier New" w:hAnsi="Courier New" w:cs="Courier New"/>
+          <w:lang w:val="en-US"/>
+        </w:rPr>
+        <w:t xml:space="preserve"> Eigenvalues of the Expectation of a Random Matrix,” J. Math. Analysis</w:t>
+      </w:r>
+    </w:p>
+    <w:p>
+      <w:pPr>
+        <w:rPr>
+          <w:rFonts w:ascii="Courier New" w:hAnsi="Courier New" w:cs="Courier New"/>
+          <w:lang w:val="en-US"/>
+        </w:rPr>
+      </w:pPr>
+      <w:proofErr w:type="gramStart"/>
+      <w:r>
+        <w:rPr>
+          <w:rFonts w:ascii="Courier New" w:hAnsi="Courier New" w:cs="Courier New"/>
+          <w:lang w:val="en-US"/>
+        </w:rPr>
+        <w:t>and</w:t>
+      </w:r>
+      <w:proofErr w:type="gramEnd"/>
+      <w:r>
+        <w:rPr>
+          <w:rFonts w:ascii="Courier New" w:hAnsi="Courier New" w:cs="Courier New"/>
+          <w:lang w:val="en-US"/>
+        </w:rPr>
+        <w:t xml:space="preserve"> Application, vol. 106, pp. 69-84, 1985.</w:t>
+      </w:r>
+    </w:p>
+    <w:p>
+      <w:pPr>
+        <w:rPr>
+          <w:rFonts w:ascii="Courier New" w:hAnsi="Courier New" w:cs="Courier New"/>
+          <w:lang w:val="en-US"/>
+        </w:rPr>
+      </w:pPr>
+      <w:r>
+        <w:rPr>
+          <w:rFonts w:ascii="Courier New" w:hAnsi="Courier New" w:cs="Courier New"/>
+          <w:b/>
+          <w:lang w:val="en-US"/>
+        </w:rPr>
+        <w:t xml:space="preserve">3. </w:t>
+      </w:r>
+      <w:r>
+        <w:rPr>
+          <w:rFonts w:ascii="Courier New" w:hAnsi="Courier New" w:cs="Courier New"/>
+          <w:lang w:val="en-US"/>
+        </w:rPr>
+        <w:t>T.D. Sanger, “Optimal Unsupervised Learning in a Single-Layer Linear</w:t>
+      </w:r>
+    </w:p>
+    <w:p>
+      <w:pPr>
+        <w:rPr>
+          <w:rFonts w:ascii="Courier New" w:hAnsi="Courier New" w:cs="Courier New"/>
+          <w:lang w:val="en-US"/>
+        </w:rPr>
+      </w:pPr>
+      <w:r>
+        <w:rPr>
+          <w:rFonts w:ascii="Courier New" w:hAnsi="Courier New" w:cs="Courier New"/>
+          <w:lang w:val="en-US"/>
+        </w:rPr>
+        <w:t>Feedforward Neural Network,” IEEE Trans. Neural Networks, vol. 2, pp. 459-</w:t>
+      </w:r>
+    </w:p>
+    <w:p>
+      <w:pPr>
+        <w:rPr>
+          <w:rFonts w:ascii="Courier New" w:hAnsi="Courier New" w:cs="Courier New"/>
+          <w:lang w:val="en-US"/>
+        </w:rPr>
+      </w:pPr>
+      <w:r>
+        <w:rPr>
+          <w:rFonts w:ascii="Courier New" w:hAnsi="Courier New" w:cs="Courier New"/>
+          <w:lang w:val="en-US"/>
+        </w:rPr>
+        <w:t>473, 1989.</w:t>
+      </w:r>
+    </w:p>
+    <w:p>
+      <w:pPr>
+        <w:rPr>
+          <w:rFonts w:ascii="Courier New" w:hAnsi="Courier New" w:cs="Courier New"/>
+          <w:lang w:val="en-US"/>
+        </w:rPr>
+      </w:pPr>
+    </w:p>
+    <w:p>
+      <w:pPr>
+        <w:jc w:val="center"/>
+        <w:rPr>
+          <w:rFonts w:ascii="Courier New" w:hAnsi="Courier New" w:cs="Courier New"/>
+          <w:b/>
+          <w:sz w:val="28"/>
+          <w:szCs w:val="28"/>
+          <w:lang w:val="en-US"/>
+        </w:rPr>
+      </w:pPr>
+      <w:r>
+        <w:rPr>
+          <w:rFonts w:ascii="Courier New" w:hAnsi="Courier New" w:cs="Courier New"/>
+          <w:b/>
+          <w:sz w:val="28"/>
+          <w:szCs w:val="28"/>
+          <w:lang w:val="en-US"/>
+        </w:rPr>
+        <w:t>Efficient Visualization of Large-scale Data Tables through Reordering and Entropy Minimization</w:t>
+      </w:r>
+    </w:p>
+    <w:p>
+      <w:pPr>
+        <w:rPr>
+          <w:rFonts w:ascii="Courier New" w:hAnsi="Courier New" w:cs="Courier New"/>
+          <w:lang w:val="en-US"/>
+        </w:rPr>
+      </w:pPr>
+    </w:p>
+    <w:p>
+      <w:pPr>
+        <w:rPr>
+          <w:rFonts w:ascii="Courier New" w:hAnsi="Courier New" w:cs="Courier New"/>
+          <w:color w:val="0070C0"/>
+          <w:lang w:val="en-US"/>
+        </w:rPr>
+      </w:pPr>
+      <w:r>
+        <w:rPr>
+          <w:rFonts w:ascii="Courier New" w:hAnsi="Courier New" w:cs="Courier New"/>
+          <w:color w:val="0070C0"/>
+          <w:lang w:val="en-US"/>
+        </w:rPr>
+        <w:t>Introduction:</w:t>
+      </w:r>
+    </w:p>
+    <w:p>
+      <w:pPr>
+        <w:ind w:firstLine="708"/>
+        <w:rPr>
+          <w:rFonts w:ascii="Courier New" w:hAnsi="Courier New" w:cs="Courier New"/>
+          <w:lang w:val="en-US"/>
+        </w:rPr>
+      </w:pPr>
+      <w:r>
+        <w:rPr>
+          <w:rFonts w:ascii="Courier New" w:hAnsi="Courier New" w:cs="Courier New"/>
+          <w:lang w:val="en-US"/>
+        </w:rPr>
+        <w:t xml:space="preserve">Entropy Minimization is a theoretic approach </w:t>
+      </w:r>
+      <w:r>
+        <w:rPr>
+          <w:rFonts w:ascii="Courier New" w:hAnsi="Courier New" w:cs="Courier New"/>
+          <w:lang w:val="en-US"/>
+        </w:rPr>
+        <w:t xml:space="preserve">which </w:t>
+      </w:r>
+      <w:r>
+        <w:rPr>
+          <w:rFonts w:ascii="Courier New" w:hAnsi="Courier New" w:cs="Courier New"/>
+          <w:lang w:val="en-US"/>
+        </w:rPr>
+        <w:t xml:space="preserve">order the table such that the similar rows and similar column are grouped together. </w:t>
+      </w:r>
+      <w:r>
+        <w:rPr>
+          <w:rFonts w:ascii="Courier New" w:hAnsi="Courier New" w:cs="Courier New"/>
+          <w:lang w:val="en-US"/>
+        </w:rPr>
+        <w:t xml:space="preserve">For ordering of rows, EM-ordering repeats until convergence the steps of </w:t>
+      </w:r>
+    </w:p>
+    <w:p>
+      <w:pPr>
+        <w:pStyle w:val="Listenabsatz"/>
+        <w:numPr>
+          <w:ilvl w:val="0"/>
+          <w:numId w:val="1"/>
+        </w:numPr>
+        <w:rPr>
+          <w:rFonts w:ascii="Courier New" w:hAnsi="Courier New" w:cs="Courier New"/>
+          <w:lang w:val="en-US"/>
+        </w:rPr>
+      </w:pPr>
+      <w:r>
+        <w:rPr>
+          <w:rFonts w:ascii="Courier New" w:hAnsi="Courier New" w:cs="Courier New"/>
+          <w:lang w:val="en-US"/>
+        </w:rPr>
+        <w:t>Rescaling columns</w:t>
+      </w:r>
+    </w:p>
+    <w:p>
+      <w:pPr>
+        <w:pStyle w:val="Listenabsatz"/>
+        <w:numPr>
+          <w:ilvl w:val="0"/>
+          <w:numId w:val="1"/>
+        </w:numPr>
+        <w:rPr>
+          <w:rFonts w:ascii="Courier New" w:hAnsi="Courier New" w:cs="Courier New"/>
+          <w:lang w:val="en-US"/>
+        </w:rPr>
+      </w:pPr>
+      <w:r>
+        <w:rPr>
+          <w:rFonts w:ascii="Courier New" w:hAnsi="Courier New" w:cs="Courier New"/>
+          <w:lang w:val="en-US"/>
+        </w:rPr>
+        <w:t>Solving a travelling Salesman Problem (TSP) where ro</w:t>
+      </w:r>
+      <w:r>
+        <w:rPr>
+          <w:rFonts w:ascii="Courier New" w:hAnsi="Courier New" w:cs="Courier New"/>
+          <w:lang w:val="en-US"/>
+        </w:rPr>
+        <w:t xml:space="preserve">ws are considered as cities </w:t>
+      </w:r>
+    </w:p>
+    <w:p>
+      <w:pPr>
+        <w:rPr>
+          <w:rFonts w:ascii="Courier New" w:hAnsi="Courier New" w:cs="Courier New"/>
+          <w:lang w:val="en-US"/>
+        </w:rPr>
+      </w:pPr>
+      <w:r>
+        <w:rPr>
+          <w:rFonts w:ascii="Courier New" w:hAnsi="Courier New" w:cs="Courier New"/>
+          <w:lang w:val="en-US"/>
+        </w:rPr>
+        <w:t xml:space="preserve">The time complexity of TSP is </w:t>
+      </w:r>
+      <w:r>
+        <w:rPr>
+          <w:rFonts w:ascii="Courier New" w:hAnsi="Courier New" w:cs="Courier New"/>
+          <w:b/>
+          <w:lang w:val="en-US"/>
+        </w:rPr>
+        <w:t>O</w:t>
+      </w:r>
+      <w:r>
+        <w:rPr>
+          <w:rFonts w:ascii="Courier New" w:hAnsi="Courier New" w:cs="Courier New"/>
+          <w:b/>
+          <w:lang w:val="en-US"/>
+        </w:rPr>
+        <w:t xml:space="preserve"> </w:t>
+      </w:r>
+      <w:r>
+        <w:rPr>
+          <w:rFonts w:ascii="Courier New" w:hAnsi="Courier New" w:cs="Courier New"/>
+          <w:lang w:val="en-US"/>
+        </w:rPr>
+        <w:t>(n*log*(n))</w:t>
+      </w:r>
+    </w:p>
+    <w:p>
+      <w:pPr>
+        <w:rPr>
+          <w:rFonts w:ascii="Courier New" w:hAnsi="Courier New" w:cs="Courier New"/>
+          <w:lang w:val="en-US"/>
+        </w:rPr>
+      </w:pPr>
+    </w:p>
+    <w:p>
+      <w:pPr>
+        <w:rPr>
+          <w:rFonts w:ascii="Courier New" w:hAnsi="Courier New" w:cs="Courier New"/>
+          <w:color w:val="0070C0"/>
+          <w:lang w:val="en-US"/>
+        </w:rPr>
+      </w:pPr>
+      <w:r>
+        <w:rPr>
+          <w:rFonts w:ascii="Courier New" w:hAnsi="Courier New" w:cs="Courier New"/>
+          <w:color w:val="0070C0"/>
+          <w:lang w:val="en-US"/>
+        </w:rPr>
+        <w:t>What t</w:t>
+      </w:r>
+      <w:r>
+        <w:rPr>
+          <w:rFonts w:ascii="Courier New" w:hAnsi="Courier New" w:cs="Courier New"/>
+          <w:color w:val="0070C0"/>
+          <w:lang w:val="en-US"/>
+        </w:rPr>
+        <w:t>his paper is about:</w:t>
+      </w:r>
+    </w:p>
+    <w:p>
+      <w:pPr>
+        <w:rPr>
+          <w:rFonts w:ascii="Courier New" w:hAnsi="Courier New" w:cs="Courier New"/>
+          <w:color w:val="0070C0"/>
+          <w:lang w:val="en-US"/>
+        </w:rPr>
+      </w:pPr>
+    </w:p>
+    <w:p>
+      <w:pPr>
+        <w:rPr>
+          <w:rFonts w:ascii="Courier New" w:hAnsi="Courier New" w:cs="Courier New"/>
+          <w:lang w:val="en-US"/>
+        </w:rPr>
+      </w:pPr>
+      <w:r>
+        <w:rPr>
+          <w:rFonts w:ascii="Courier New" w:hAnsi="Courier New" w:cs="Courier New"/>
+          <w:color w:val="0070C0"/>
+          <w:lang w:val="en-US"/>
+        </w:rPr>
+        <w:tab/>
+      </w:r>
+      <w:r>
+        <w:rPr>
+          <w:rFonts w:ascii="Courier New" w:hAnsi="Courier New" w:cs="Courier New"/>
+          <w:lang w:val="en-US"/>
+        </w:rPr>
+        <w:t>Data Visualization has a long history in scientific research and useful to understand the data more deeply. But due to the huge number of the da</w:t>
+      </w:r>
+      <w:r>
+        <w:rPr>
+          <w:rFonts w:ascii="Courier New" w:hAnsi="Courier New" w:cs="Courier New"/>
+          <w:lang w:val="en-US"/>
+        </w:rPr>
+        <w:t xml:space="preserve">ta along with the high dimension, the state on art visualization tools failed to gain the deeper insight of the data for example histograms, scatter plots, pie and bar charts. In some cases calculation become too cumbersome and computationally costly for example parallel coordinates. </w:t>
+      </w:r>
+    </w:p>
+    <w:p>
+      <w:pPr>
+        <w:rPr>
+          <w:rFonts w:ascii="Courier New" w:hAnsi="Courier New" w:cs="Courier New"/>
+          <w:lang w:val="en-US"/>
+        </w:rPr>
+      </w:pPr>
+      <w:r>
+        <w:rPr>
+          <w:rFonts w:ascii="Courier New" w:hAnsi="Courier New" w:cs="Courier New"/>
+          <w:lang w:val="en-US"/>
+        </w:rPr>
+        <w:tab/>
+      </w:r>
+    </w:p>
+    <w:p>
+      <w:pPr>
+        <w:rPr>
+          <w:rFonts w:ascii="Courier New" w:hAnsi="Courier New" w:cs="Courier New"/>
+          <w:lang w:val="en-US"/>
+        </w:rPr>
+      </w:pPr>
+      <w:r>
+        <w:rPr>
+          <w:rFonts w:ascii="Courier New" w:hAnsi="Courier New" w:cs="Courier New"/>
+          <w:lang w:val="en-US"/>
+        </w:rPr>
+        <w:tab/>
+        <w:t xml:space="preserve">The more advanced visualization approach is low dimensional data projection approach i.e. data are visualized into lower dimensional subspace and then visualized using scatter plot. </w:t>
+      </w:r>
+      <w:r>
+        <w:rPr>
+          <w:rFonts w:ascii="Courier New" w:hAnsi="Courier New" w:cs="Courier New"/>
+          <w:lang w:val="en-US"/>
+        </w:rPr>
+        <w:t>The common algorithms are PCA,</w:t>
+      </w:r>
+      <w:r>
+        <w:rPr>
+          <w:rFonts w:ascii="Courier New" w:hAnsi="Courier New" w:cs="Courier New"/>
+          <w:lang w:val="en-US"/>
+        </w:rPr>
+        <w:t xml:space="preserve"> </w:t>
+      </w:r>
+      <w:r>
+        <w:rPr>
+          <w:rFonts w:ascii="Courier New" w:hAnsi="Courier New" w:cs="Courier New"/>
+          <w:lang w:val="en-US"/>
+        </w:rPr>
+        <w:t>LDA and many more.</w:t>
+      </w:r>
+      <w:r>
+        <w:rPr>
+          <w:rFonts w:ascii="Courier New" w:hAnsi="Courier New" w:cs="Courier New"/>
+          <w:lang w:val="en-US"/>
+        </w:rPr>
+        <w:t xml:space="preserve"> </w:t>
+      </w:r>
+      <w:r>
+        <w:rPr>
+          <w:rFonts w:ascii="Courier New" w:hAnsi="Courier New" w:cs="Courier New"/>
+          <w:lang w:val="en-US"/>
+        </w:rPr>
+        <w:t>The tradeoff for this method is the possibility of significant amount of information loss.</w:t>
+      </w:r>
+    </w:p>
+    <w:p>
+      <w:pPr>
+        <w:rPr>
+          <w:rFonts w:ascii="Courier New" w:hAnsi="Courier New" w:cs="Courier New"/>
+          <w:lang w:val="en-US"/>
+        </w:rPr>
+      </w:pPr>
+    </w:p>
+    <w:p>
+      <w:pPr>
+        <w:rPr>
+          <w:rFonts w:ascii="Courier New" w:hAnsi="Courier New" w:cs="Courier New"/>
+          <w:lang w:val="en-US"/>
+        </w:rPr>
+      </w:pPr>
+      <w:r>
+        <w:rPr>
+          <w:rFonts w:ascii="Courier New" w:hAnsi="Courier New" w:cs="Courier New"/>
+          <w:lang w:val="en-US"/>
+        </w:rPr>
+        <w:tab/>
+        <w:t>There are many possible approached for ordering of data tables. As in PCA, the main task is to find the principle component and then order the examples by traversing the line or the curve. But ordering is not the main task of the PCA rather it is a byproduct of manifold search. In hierarchical clustering the same ordering can be done by traversing throughout the leaves of the binary tree. Another way of ordering can be done through spectral clustering but it gives suboptimal results when the data consists of several clusters that are not well separated.</w:t>
+      </w:r>
+    </w:p>
+    <w:p>
+      <w:pPr>
+        <w:rPr>
+          <w:rFonts w:ascii="Courier New" w:hAnsi="Courier New" w:cs="Courier New"/>
+          <w:lang w:val="en-US"/>
+        </w:rPr>
+      </w:pPr>
+    </w:p>
+    <w:p>
+      <w:pPr>
+        <w:rPr>
+          <w:rFonts w:ascii="Courier New" w:hAnsi="Courier New" w:cs="Courier New"/>
+          <w:lang w:val="en-US"/>
+        </w:rPr>
+      </w:pPr>
+      <w:bookmarkStart w:id="0" w:name="_GoBack"/>
+      <w:bookmarkEnd w:id="0"/>
+    </w:p>
+    <w:p>
+      <w:pPr>
+        <w:rPr>
+          <w:rFonts w:ascii="Courier New" w:hAnsi="Courier New" w:cs="Courier New"/>
+          <w:lang w:val="en-US"/>
+        </w:rPr>
+      </w:pPr>
+    </w:p>
+    <w:p>
+      <w:pPr>
+        <w:rPr>
+          <w:rFonts w:ascii="Courier New" w:hAnsi="Courier New" w:cs="Courier New"/>
+          <w:lang w:val="en-US"/>
+        </w:rPr>
+      </w:pPr>
+      <w:r>
+        <w:rPr>
+          <w:rFonts w:ascii="Courier New" w:hAnsi="Courier New" w:cs="Courier New"/>
+          <w:lang w:val="en-US"/>
+        </w:rPr>
+        <w:tab/>
+      </w:r>
+      <w:r>
+        <w:rPr>
+          <w:rFonts w:ascii="Courier New" w:hAnsi="Courier New" w:cs="Courier New"/>
+          <w:lang w:val="en-US"/>
+        </w:rPr>
+        <w:t>*</w:t>
+      </w:r>
+      <w:r>
+        <w:rPr>
+          <w:rFonts w:ascii="Courier New" w:hAnsi="Courier New" w:cs="Courier New"/>
+          <w:lang w:val="en-US"/>
+        </w:rPr>
+        <w:t xml:space="preserve">Comparison with the </w:t>
+      </w:r>
+      <w:proofErr w:type="spellStart"/>
+      <w:r>
+        <w:rPr>
+          <w:rFonts w:ascii="Courier New" w:hAnsi="Courier New" w:cs="Courier New"/>
+          <w:lang w:val="en-US"/>
+        </w:rPr>
+        <w:t>heatmap</w:t>
+      </w:r>
+      <w:proofErr w:type="spellEnd"/>
+      <w:r>
+        <w:rPr>
+          <w:rFonts w:ascii="Courier New" w:hAnsi="Courier New" w:cs="Courier New"/>
+          <w:lang w:val="en-US"/>
+        </w:rPr>
+        <w:t xml:space="preserve">. </w:t>
+      </w:r>
+    </w:p>
+    <w:p>
+      <w:pPr>
+        <w:rPr>
+          <w:rFonts w:ascii="Courier New" w:hAnsi="Courier New" w:cs="Courier New"/>
+          <w:lang w:val="en-US"/>
+        </w:rPr>
+      </w:pPr>
+    </w:p>
+    <w:p>
+      <w:pPr>
+        <w:rPr>
+          <w:rFonts w:ascii="Courier New" w:hAnsi="Courier New" w:cs="Courier New"/>
+          <w:b/>
+          <w:lang w:val="en-US"/>
+        </w:rPr>
+      </w:pPr>
+      <w:r>
+        <w:rPr>
+          <w:rFonts w:ascii="Courier New" w:hAnsi="Courier New" w:cs="Courier New"/>
+          <w:b/>
+          <w:lang w:val="en-US"/>
+        </w:rPr>
+        <w:t>Reference</w:t>
+      </w:r>
+      <w:r>
+        <w:rPr>
+          <w:rFonts w:ascii="Courier New" w:hAnsi="Courier New" w:cs="Courier New"/>
+          <w:b/>
+          <w:lang w:val="en-US"/>
+        </w:rPr>
+        <w:t xml:space="preserve"> by the paper</w:t>
+      </w:r>
+      <w:r>
+        <w:rPr>
+          <w:rFonts w:ascii="Courier New" w:hAnsi="Courier New" w:cs="Courier New"/>
+          <w:b/>
+          <w:lang w:val="en-US"/>
+        </w:rPr>
+        <w:t>:</w:t>
+      </w:r>
+    </w:p>
+    <w:p>
+      <w:pPr>
+        <w:rPr>
+          <w:rFonts w:ascii="Courier New" w:hAnsi="Courier New" w:cs="Courier New"/>
+          <w:lang w:val="en-US"/>
+        </w:rPr>
+      </w:pPr>
+      <w:r>
+        <w:rPr>
+          <w:rFonts w:ascii="Courier New" w:hAnsi="Courier New" w:cs="Courier New"/>
+          <w:lang w:val="en-US"/>
+        </w:rPr>
+        <w:t>Parallel coordinates:</w:t>
+      </w:r>
+    </w:p>
+    <w:p>
+      <w:pPr>
+        <w:ind w:firstLine="708"/>
+        <w:rPr>
+          <w:rFonts w:ascii="Courier New" w:hAnsi="Courier New" w:cs="Courier New"/>
+          <w:lang w:val="en-US"/>
+        </w:rPr>
+      </w:pPr>
+      <w:r>
+        <w:rPr>
+          <w:rFonts w:ascii="Courier New" w:hAnsi="Courier New" w:cs="Courier New"/>
+          <w:lang w:val="en-US"/>
+        </w:rPr>
+        <w:t xml:space="preserve">1. </w:t>
+      </w:r>
+      <w:r>
+        <w:rPr>
+          <w:rFonts w:ascii="Courier New" w:hAnsi="Courier New" w:cs="Courier New"/>
+          <w:lang w:val="en-US"/>
+        </w:rPr>
+        <w:t>A. Inselberg, “The plane with parallel coo</w:t>
+      </w:r>
+      <w:r>
+        <w:rPr>
+          <w:rFonts w:ascii="Courier New" w:hAnsi="Courier New" w:cs="Courier New"/>
+          <w:lang w:val="en-US"/>
+        </w:rPr>
+        <w:t xml:space="preserve">rdinates,” The Visual Computer, </w:t>
+      </w:r>
+      <w:r>
+        <w:rPr>
+          <w:rFonts w:ascii="Courier New" w:hAnsi="Courier New" w:cs="Courier New"/>
+          <w:lang w:val="en-US"/>
+        </w:rPr>
+        <w:t>vol. 1, no. 2, pp. 69–91, 1985.</w:t>
+      </w:r>
+    </w:p>
+    <w:p>
+      <w:pPr>
+        <w:ind w:firstLine="708"/>
+        <w:rPr>
+          <w:rFonts w:ascii="Courier New" w:hAnsi="Courier New" w:cs="Courier New"/>
+          <w:lang w:val="en-US"/>
+        </w:rPr>
+      </w:pPr>
+      <w:r>
+        <w:rPr>
+          <w:rFonts w:ascii="Courier New" w:hAnsi="Courier New" w:cs="Courier New"/>
+          <w:lang w:val="en-US"/>
+        </w:rPr>
+        <w:lastRenderedPageBreak/>
+        <w:t xml:space="preserve">2. </w:t>
+      </w:r>
+      <w:r>
+        <w:rPr>
+          <w:rFonts w:ascii="Courier New" w:hAnsi="Courier New" w:cs="Courier New"/>
+          <w:lang w:val="en-US"/>
+        </w:rPr>
+        <w:t xml:space="preserve">A. Inselberg and B. </w:t>
+      </w:r>
+      <w:proofErr w:type="spellStart"/>
+      <w:r>
+        <w:rPr>
+          <w:rFonts w:ascii="Courier New" w:hAnsi="Courier New" w:cs="Courier New"/>
+          <w:lang w:val="en-US"/>
+        </w:rPr>
+        <w:t>Dimsdale</w:t>
+      </w:r>
+      <w:proofErr w:type="spellEnd"/>
+      <w:r>
+        <w:rPr>
+          <w:rFonts w:ascii="Courier New" w:hAnsi="Courier New" w:cs="Courier New"/>
+          <w:lang w:val="en-US"/>
+        </w:rPr>
+        <w:t>, “Parallel Coordinates,” in Human-</w:t>
+      </w:r>
+    </w:p>
+    <w:p>
+      <w:pPr>
+        <w:rPr>
+          <w:rFonts w:ascii="Courier New" w:hAnsi="Courier New" w:cs="Courier New"/>
+          <w:lang w:val="en-US"/>
+        </w:rPr>
+      </w:pPr>
+      <w:r>
+        <w:rPr>
+          <w:rFonts w:ascii="Courier New" w:hAnsi="Courier New" w:cs="Courier New"/>
+          <w:lang w:val="en-US"/>
+        </w:rPr>
+        <w:t>Machine Interactive Systems. Springer, 1991, pp. 199–233</w:t>
+      </w:r>
+    </w:p>
+    <w:p>
+      <w:pPr>
+        <w:rPr>
+          <w:rFonts w:ascii="Courier New" w:hAnsi="Courier New" w:cs="Courier New"/>
+          <w:lang w:val="en-US"/>
+        </w:rPr>
+      </w:pPr>
+    </w:p>
+    <w:p>
+      <w:pPr>
+        <w:jc w:val="center"/>
+        <w:rPr>
+          <w:rFonts w:ascii="Courier New" w:hAnsi="Courier New" w:cs="Courier New"/>
+          <w:b/>
+          <w:color w:val="5CBAA4" w:themeColor="accent2"/>
+          <w:sz w:val="36"/>
+          <w:szCs w:val="36"/>
+          <w:lang w:val="en-US"/>
+        </w:rPr>
+      </w:pPr>
+      <w:r>
+        <w:rPr>
+          <w:rFonts w:ascii="Courier New" w:hAnsi="Courier New" w:cs="Courier New"/>
+          <w:b/>
+          <w:color w:val="5CBAA4" w:themeColor="accent2"/>
+          <w:sz w:val="36"/>
+          <w:szCs w:val="36"/>
+          <w:lang w:val="en-US"/>
+        </w:rPr>
+        <w:t>Summary of the Notes:</w:t>
+      </w:r>
+    </w:p>
+    <w:p>
+      <w:pPr>
+        <w:pStyle w:val="Listenabsatz"/>
+        <w:numPr>
+          <w:ilvl w:val="0"/>
+          <w:numId w:val="2"/>
+        </w:numPr>
+        <w:rPr>
+          <w:rFonts w:ascii="Courier New" w:hAnsi="Courier New" w:cs="Courier New"/>
+          <w:lang w:val="en-US"/>
+        </w:rPr>
+      </w:pPr>
+      <w:r>
+        <w:rPr>
+          <w:rFonts w:ascii="Courier New" w:hAnsi="Courier New" w:cs="Courier New"/>
+          <w:lang w:val="en-US"/>
+        </w:rPr>
+        <w:t>Not included the visualization introduction</w:t>
+      </w:r>
+    </w:p>
+    <w:p>
+      <w:pPr>
+        <w:pStyle w:val="Listenabsatz"/>
+        <w:numPr>
+          <w:ilvl w:val="0"/>
+          <w:numId w:val="2"/>
+        </w:numPr>
+        <w:rPr>
+          <w:rFonts w:ascii="Courier New" w:hAnsi="Courier New" w:cs="Courier New"/>
+          <w:lang w:val="en-US"/>
+        </w:rPr>
+      </w:pPr>
+      <w:r>
+        <w:rPr>
+          <w:rFonts w:ascii="Courier New" w:hAnsi="Courier New" w:cs="Courier New"/>
+          <w:lang w:val="en-US"/>
+        </w:rPr>
+        <w:t>Include PCA,MMC, LDA and their limitation</w:t>
+      </w:r>
+    </w:p>
+    <w:p>
+      <w:pPr>
+        <w:pStyle w:val="Listenabsatz"/>
+        <w:numPr>
+          <w:ilvl w:val="0"/>
+          <w:numId w:val="2"/>
+        </w:numPr>
+        <w:rPr>
+          <w:rFonts w:ascii="Courier New" w:hAnsi="Courier New" w:cs="Courier New"/>
+          <w:lang w:val="en-US"/>
+        </w:rPr>
+      </w:pPr>
+      <w:r>
+        <w:rPr>
+          <w:rFonts w:ascii="Courier New" w:hAnsi="Courier New" w:cs="Courier New"/>
+          <w:lang w:val="en-US"/>
+        </w:rPr>
+        <w:t>Not include the time series Bitmap</w:t>
+      </w:r>
+    </w:p>
+    <w:p>
+      <w:pPr>
+        <w:jc w:val="center"/>
+        <w:rPr>
+          <w:rFonts w:ascii="Courier New" w:hAnsi="Courier New" w:cs="Courier New"/>
+          <w:lang w:val="en-US"/>
+        </w:rPr>
+      </w:pPr>
     </w:p>
     <w:sectPr>
       <w:pgSz w:w="11906" w:h="16838"/>
@@ -2124,6 +3586,195 @@
     </w:sectPr>
   </w:body>
 </w:document>
+</file>
+
+<file path=word/numbering.xml><?xml version="1.0" encoding="utf-8"?>
+<w:numbering xmlns:wpc="http://schemas.microsoft.com/office/word/2010/wordprocessingCanvas" xmlns:cx="http://schemas.microsoft.com/office/drawing/2014/chartex" xmlns:cx1="http://schemas.microsoft.com/office/drawing/2015/9/8/chartex" xmlns:mc="http://schemas.openxmlformats.org/markup-compatibility/2006" xmlns:o="urn:schemas-microsoft-com:office:office" xmlns:r="http://schemas.openxmlformats.org/officeDocument/2006/relationships" xmlns:m="http://schemas.openxmlformats.org/officeDocument/2006/math" xmlns:v="urn:schemas-microsoft-com:vml" xmlns:wp14="http://schemas.microsoft.com/office/word/2010/wordprocessingDrawing" xmlns:wp="http://schemas.openxmlformats.org/drawingml/2006/wordprocessingDrawing" xmlns:w10="urn:schemas-microsoft-com:office:word" xmlns:w="http://schemas.openxmlformats.org/wordprocessingml/2006/main" xmlns:w14="http://schemas.microsoft.com/office/word/2010/wordml" xmlns:w15="http://schemas.microsoft.com/office/word/2012/wordml" xmlns:w16se="http://schemas.microsoft.com/office/word/2015/wordml/symex" xmlns:wpg="http://schemas.microsoft.com/office/word/2010/wordprocessingGroup" xmlns:wpi="http://schemas.microsoft.com/office/word/2010/wordprocessingInk" xmlns:wne="http://schemas.microsoft.com/office/word/2006/wordml" xmlns:wps="http://schemas.microsoft.com/office/word/2010/wordprocessingShape" mc:Ignorable="w14 w15 w16se wp14">
+  <w:abstractNum w:abstractNumId="0" w15:restartNumberingAfterBreak="0">
+    <w:nsid w:val="12306183"/>
+    <w:multiLevelType w:val="hybridMultilevel"/>
+    <w:tmpl w:val="6CE28C3A"/>
+    <w:lvl w:ilvl="0" w:tplc="0407000F">
+      <w:start w:val="1"/>
+      <w:numFmt w:val="decimal"/>
+      <w:lvlText w:val="%1."/>
+      <w:lvlJc w:val="left"/>
+      <w:pPr>
+        <w:ind w:left="720" w:hanging="360"/>
+      </w:pPr>
+      <w:rPr>
+        <w:rFonts w:hint="default"/>
+      </w:rPr>
+    </w:lvl>
+    <w:lvl w:ilvl="1" w:tplc="04070019" w:tentative="1">
+      <w:start w:val="1"/>
+      <w:numFmt w:val="lowerLetter"/>
+      <w:lvlText w:val="%2."/>
+      <w:lvlJc w:val="left"/>
+      <w:pPr>
+        <w:ind w:left="1440" w:hanging="360"/>
+      </w:pPr>
+    </w:lvl>
+    <w:lvl w:ilvl="2" w:tplc="0407001B" w:tentative="1">
+      <w:start w:val="1"/>
+      <w:numFmt w:val="lowerRoman"/>
+      <w:lvlText w:val="%3."/>
+      <w:lvlJc w:val="right"/>
+      <w:pPr>
+        <w:ind w:left="2160" w:hanging="180"/>
+      </w:pPr>
+    </w:lvl>
+    <w:lvl w:ilvl="3" w:tplc="0407000F" w:tentative="1">
+      <w:start w:val="1"/>
+      <w:numFmt w:val="decimal"/>
+      <w:lvlText w:val="%4."/>
+      <w:lvlJc w:val="left"/>
+      <w:pPr>
+        <w:ind w:left="2880" w:hanging="360"/>
+      </w:pPr>
+    </w:lvl>
+    <w:lvl w:ilvl="4" w:tplc="04070019" w:tentative="1">
+      <w:start w:val="1"/>
+      <w:numFmt w:val="lowerLetter"/>
+      <w:lvlText w:val="%5."/>
+      <w:lvlJc w:val="left"/>
+      <w:pPr>
+        <w:ind w:left="3600" w:hanging="360"/>
+      </w:pPr>
+    </w:lvl>
+    <w:lvl w:ilvl="5" w:tplc="0407001B" w:tentative="1">
+      <w:start w:val="1"/>
+      <w:numFmt w:val="lowerRoman"/>
+      <w:lvlText w:val="%6."/>
+      <w:lvlJc w:val="right"/>
+      <w:pPr>
+        <w:ind w:left="4320" w:hanging="180"/>
+      </w:pPr>
+    </w:lvl>
+    <w:lvl w:ilvl="6" w:tplc="0407000F" w:tentative="1">
+      <w:start w:val="1"/>
+      <w:numFmt w:val="decimal"/>
+      <w:lvlText w:val="%7."/>
+      <w:lvlJc w:val="left"/>
+      <w:pPr>
+        <w:ind w:left="5040" w:hanging="360"/>
+      </w:pPr>
+    </w:lvl>
+    <w:lvl w:ilvl="7" w:tplc="04070019" w:tentative="1">
+      <w:start w:val="1"/>
+      <w:numFmt w:val="lowerLetter"/>
+      <w:lvlText w:val="%8."/>
+      <w:lvlJc w:val="left"/>
+      <w:pPr>
+        <w:ind w:left="5760" w:hanging="360"/>
+      </w:pPr>
+    </w:lvl>
+    <w:lvl w:ilvl="8" w:tplc="0407001B" w:tentative="1">
+      <w:start w:val="1"/>
+      <w:numFmt w:val="lowerRoman"/>
+      <w:lvlText w:val="%9."/>
+      <w:lvlJc w:val="right"/>
+      <w:pPr>
+        <w:ind w:left="6480" w:hanging="180"/>
+      </w:pPr>
+    </w:lvl>
+  </w:abstractNum>
+  <w:abstractNum w:abstractNumId="1" w15:restartNumberingAfterBreak="0">
+    <w:nsid w:val="4DDE7DEA"/>
+    <w:multiLevelType w:val="hybridMultilevel"/>
+    <w:tmpl w:val="C7D0F8DA"/>
+    <w:lvl w:ilvl="0" w:tplc="E8A2353C">
+      <w:start w:val="1"/>
+      <w:numFmt w:val="decimal"/>
+      <w:lvlText w:val="(%1)"/>
+      <w:lvlJc w:val="left"/>
+      <w:pPr>
+        <w:ind w:left="1068" w:hanging="360"/>
+      </w:pPr>
+      <w:rPr>
+        <w:rFonts w:hint="default"/>
+      </w:rPr>
+    </w:lvl>
+    <w:lvl w:ilvl="1" w:tplc="04070019" w:tentative="1">
+      <w:start w:val="1"/>
+      <w:numFmt w:val="lowerLetter"/>
+      <w:lvlText w:val="%2."/>
+      <w:lvlJc w:val="left"/>
+      <w:pPr>
+        <w:ind w:left="1788" w:hanging="360"/>
+      </w:pPr>
+    </w:lvl>
+    <w:lvl w:ilvl="2" w:tplc="0407001B" w:tentative="1">
+      <w:start w:val="1"/>
+      <w:numFmt w:val="lowerRoman"/>
+      <w:lvlText w:val="%3."/>
+      <w:lvlJc w:val="right"/>
+      <w:pPr>
+        <w:ind w:left="2508" w:hanging="180"/>
+      </w:pPr>
+    </w:lvl>
+    <w:lvl w:ilvl="3" w:tplc="0407000F" w:tentative="1">
+      <w:start w:val="1"/>
+      <w:numFmt w:val="decimal"/>
+      <w:lvlText w:val="%4."/>
+      <w:lvlJc w:val="left"/>
+      <w:pPr>
+        <w:ind w:left="3228" w:hanging="360"/>
+      </w:pPr>
+    </w:lvl>
+    <w:lvl w:ilvl="4" w:tplc="04070019" w:tentative="1">
+      <w:start w:val="1"/>
+      <w:numFmt w:val="lowerLetter"/>
+      <w:lvlText w:val="%5."/>
+      <w:lvlJc w:val="left"/>
+      <w:pPr>
+        <w:ind w:left="3948" w:hanging="360"/>
+      </w:pPr>
+    </w:lvl>
+    <w:lvl w:ilvl="5" w:tplc="0407001B" w:tentative="1">
+      <w:start w:val="1"/>
+      <w:numFmt w:val="lowerRoman"/>
+      <w:lvlText w:val="%6."/>
+      <w:lvlJc w:val="right"/>
+      <w:pPr>
+        <w:ind w:left="4668" w:hanging="180"/>
+      </w:pPr>
+    </w:lvl>
+    <w:lvl w:ilvl="6" w:tplc="0407000F" w:tentative="1">
+      <w:start w:val="1"/>
+      <w:numFmt w:val="decimal"/>
+      <w:lvlText w:val="%7."/>
+      <w:lvlJc w:val="left"/>
+      <w:pPr>
+        <w:ind w:left="5388" w:hanging="360"/>
+      </w:pPr>
+    </w:lvl>
+    <w:lvl w:ilvl="7" w:tplc="04070019" w:tentative="1">
+      <w:start w:val="1"/>
+      <w:numFmt w:val="lowerLetter"/>
+      <w:lvlText w:val="%8."/>
+      <w:lvlJc w:val="left"/>
+      <w:pPr>
+        <w:ind w:left="6108" w:hanging="360"/>
+      </w:pPr>
+    </w:lvl>
+    <w:lvl w:ilvl="8" w:tplc="0407001B" w:tentative="1">
+      <w:start w:val="1"/>
+      <w:numFmt w:val="lowerRoman"/>
+      <w:lvlText w:val="%9."/>
+      <w:lvlJc w:val="right"/>
+      <w:pPr>
+        <w:ind w:left="6828" w:hanging="180"/>
+      </w:pPr>
+    </w:lvl>
+  </w:abstractNum>
+  <w:num w:numId="1">
+    <w:abstractNumId w:val="1"/>
+  </w:num>
+  <w:num w:numId="2">
+    <w:abstractNumId w:val="0"/>
+  </w:num>
+</w:numbering>
 </file>
 
 <file path=word/styles.xml><?xml version="1.0" encoding="utf-8"?>
@@ -2545,6 +4196,17 @@
     <w:semiHidden/>
     <w:unhideWhenUsed/>
   </w:style>
+  <w:style w:type="paragraph" w:styleId="Listenabsatz">
+    <w:name w:val="List Paragraph"/>
+    <w:basedOn w:val="Standard"/>
+    <w:uiPriority w:val="34"/>
+    <w:qFormat/>
+    <w:rsid w:val="00E40A30"/>
+    <w:pPr>
+      <w:ind w:left="720"/>
+      <w:contextualSpacing/>
+    </w:pPr>
+  </w:style>
 </w:styles>
 </file>
 

</xml_diff>